<commit_message>
added intro and objectives. see #51
</commit_message>
<xml_diff>
--- a/Testing Mobile Web Experiences.docx
+++ b/Testing Mobile Web Experiences.docx
@@ -12,7 +12,6 @@
         </w:placeholder>
         <w:text/>
       </w:sdtPr>
-      <w:sdtEndPr/>
       <w:sdtContent>
         <w:p>
           <w:pPr>
@@ -31,10 +30,152 @@
       </w:sdtContent>
     </w:sdt>
     <w:p>
+      <w:r>
+        <w:t>One of the first challenges the Liike team faced was deciding on a comprehensive way to test Mileage Stats Mobile across its experiences and devices. There are a number of options in the area of testing and each option comes with its own advantages and disadvantages.</w:t>
+      </w:r>
+    </w:p>
+    <w:p>
       <w:pPr>
         <w:pStyle w:val="Heading2"/>
       </w:pPr>
       <w:r>
+        <w:t>Objectives</w:t>
+      </w:r>
+    </w:p>
+    <w:p>
+      <w:pPr>
+        <w:pStyle w:val="ListParagraph"/>
+        <w:numPr>
+          <w:ilvl w:val="0"/>
+          <w:numId w:val="21"/>
+        </w:numPr>
+      </w:pPr>
+      <w:r>
+        <w:t>Explain advantages, disadvantages, and limitations of various ways to test mobile experiences</w:t>
+      </w:r>
+    </w:p>
+    <w:p>
+      <w:pPr>
+        <w:pStyle w:val="ListParagraph"/>
+        <w:numPr>
+          <w:ilvl w:val="0"/>
+          <w:numId w:val="21"/>
+        </w:numPr>
+      </w:pPr>
+      <w:r>
+        <w:t>Explain how to perform automated</w:t>
+      </w:r>
+      <w:r>
+        <w:t xml:space="preserve"> mobile web</w:t>
+      </w:r>
+      <w:r>
+        <w:t xml:space="preserve"> testing with Visual Studio </w:t>
+      </w:r>
+      <w:r>
+        <w:t>2010</w:t>
+      </w:r>
+    </w:p>
+    <w:p>
+      <w:pPr>
+        <w:pStyle w:val="ListParagraph"/>
+        <w:numPr>
+          <w:ilvl w:val="0"/>
+          <w:numId w:val="21"/>
+        </w:numPr>
+      </w:pPr>
+      <w:r>
+        <w:t>Recommendations on setting up the testing environment</w:t>
+      </w:r>
+    </w:p>
+    <w:p>
+      <w:pPr>
+        <w:pStyle w:val="ListParagraph"/>
+        <w:numPr>
+          <w:ilvl w:val="1"/>
+          <w:numId w:val="21"/>
+        </w:numPr>
+      </w:pPr>
+      <w:r>
+        <w:t>Necessary browser installations</w:t>
+      </w:r>
+    </w:p>
+    <w:p>
+      <w:pPr>
+        <w:pStyle w:val="ListParagraph"/>
+        <w:numPr>
+          <w:ilvl w:val="1"/>
+          <w:numId w:val="21"/>
+        </w:numPr>
+      </w:pPr>
+      <w:r>
+        <w:t>Emulators &amp; Simulators</w:t>
+      </w:r>
+    </w:p>
+    <w:p>
+      <w:pPr>
+        <w:pStyle w:val="ListParagraph"/>
+        <w:numPr>
+          <w:ilvl w:val="0"/>
+          <w:numId w:val="21"/>
+        </w:numPr>
+      </w:pPr>
+      <w:r>
+        <w:t>Describe the difference between emulators &amp; simulators</w:t>
+      </w:r>
+    </w:p>
+    <w:p>
+      <w:pPr>
+        <w:pStyle w:val="ListParagraph"/>
+        <w:numPr>
+          <w:ilvl w:val="1"/>
+          <w:numId w:val="21"/>
+        </w:numPr>
+      </w:pPr>
+      <w:r>
+        <w:t>Attribute @firt’s book?</w:t>
+      </w:r>
+    </w:p>
+    <w:p>
+      <w:pPr>
+        <w:pStyle w:val="Heading2"/>
+      </w:pPr>
+      <w:r>
+        <w:t>Notes</w:t>
+      </w:r>
+    </w:p>
+    <w:p>
+      <w:pPr>
+        <w:pStyle w:val="ppBodyText"/>
+      </w:pPr>
+      <w:r>
+        <w:t>Topic should include gotchas &amp; les</w:t>
+      </w:r>
+      <w:r>
+        <w:t xml:space="preserve">sons learned from the Liike </w:t>
+      </w:r>
+      <w:bookmarkStart w:id="0" w:name="_GoBack"/>
+      <w:bookmarkEnd w:id="0"/>
+      <w:r>
+        <w:t>test team</w:t>
+      </w:r>
+    </w:p>
+    <w:p>
+      <w:r>
+        <w:t>Testing options include:</w:t>
+      </w:r>
+    </w:p>
+    <w:p>
+      <w:pPr>
+        <w:rPr>
+          <w:b/>
+          <w:sz w:val="24"/>
+        </w:rPr>
+      </w:pPr>
+      <w:r>
+        <w:rPr>
+          <w:b/>
+          <w:sz w:val="24"/>
+        </w:rPr>
         <w:t>Desktop browsers</w:t>
       </w:r>
     </w:p>
@@ -109,14 +250,16 @@
     </w:p>
     <w:p>
       <w:pPr>
-        <w:pStyle w:val="Heading2"/>
-      </w:pPr>
-    </w:p>
-    <w:p>
-      <w:pPr>
-        <w:pStyle w:val="Heading2"/>
+        <w:rPr>
+          <w:b/>
+          <w:sz w:val="24"/>
+        </w:rPr>
       </w:pPr>
       <w:r>
+        <w:rPr>
+          <w:b/>
+          <w:sz w:val="24"/>
+        </w:rPr>
         <w:t>Emulators &amp; Simulators</w:t>
       </w:r>
     </w:p>
@@ -157,6 +300,7 @@
         <w:pStyle w:val="ppBulletListIndent"/>
       </w:pPr>
       <w:r>
+        <w:lastRenderedPageBreak/>
         <w:t>More visually accurate than desktop browser</w:t>
       </w:r>
     </w:p>
@@ -199,14 +343,16 @@
     </w:p>
     <w:p>
       <w:pPr>
-        <w:pStyle w:val="Heading2"/>
-      </w:pPr>
-    </w:p>
-    <w:p>
-      <w:pPr>
-        <w:pStyle w:val="Heading2"/>
+        <w:rPr>
+          <w:b/>
+          <w:sz w:val="24"/>
+        </w:rPr>
       </w:pPr>
       <w:r>
+        <w:rPr>
+          <w:b/>
+          <w:sz w:val="24"/>
+        </w:rPr>
         <w:t>Hardware devices</w:t>
       </w:r>
     </w:p>
@@ -239,7 +385,6 @@
         <w:pStyle w:val="ppBulletList"/>
       </w:pPr>
       <w:r>
-        <w:lastRenderedPageBreak/>
         <w:t>Advantages</w:t>
       </w:r>
     </w:p>
@@ -281,14 +426,6 @@
       <w:pPr>
         <w:pStyle w:val="ppBodyText"/>
       </w:pPr>
-    </w:p>
-    <w:p>
-      <w:pPr>
-        <w:pStyle w:val="ppBodyText"/>
-      </w:pPr>
-      <w:r>
-        <w:t>Topic should include gotchas &amp; lessons learned from the test team.</w:t>
-      </w:r>
     </w:p>
     <w:p/>
     <w:p/>
@@ -302,9 +439,172 @@
 </w:document>
 </file>
 
+<file path=word/endnotes.xml><?xml version="1.0" encoding="utf-8"?>
+<w:endnotes xmlns:wpc="http://schemas.microsoft.com/office/word/2010/wordprocessingCanvas" xmlns:mo="http://schemas.microsoft.com/office/mac/office/2008/main" xmlns:mc="http://schemas.openxmlformats.org/markup-compatibility/2006" xmlns:mv="urn:schemas-microsoft-com:mac:vml" xmlns:o="urn:schemas-microsoft-com:office:office" xmlns:r="http://schemas.openxmlformats.org/officeDocument/2006/relationships" xmlns:m="http://schemas.openxmlformats.org/officeDocument/2006/math" xmlns:v="urn:schemas-microsoft-com:vml" xmlns:wp14="http://schemas.microsoft.com/office/word/2010/wordprocessingDrawing" xmlns:wp="http://schemas.openxmlformats.org/drawingml/2006/wordprocessingDrawing" xmlns:w10="urn:schemas-microsoft-com:office:word" xmlns:w="http://schemas.openxmlformats.org/wordprocessingml/2006/main" xmlns:w14="http://schemas.microsoft.com/office/word/2010/wordml" xmlns:wpg="http://schemas.microsoft.com/office/word/2010/wordprocessingGroup" xmlns:wpi="http://schemas.microsoft.com/office/word/2010/wordprocessingInk" xmlns:wne="http://schemas.microsoft.com/office/word/2006/wordml" xmlns:wps="http://schemas.microsoft.com/office/word/2010/wordprocessingShape" mc:Ignorable="w14 wp14">
+  <w:endnote w:type="separator" w:id="-1">
+    <w:p>
+      <w:pPr>
+        <w:spacing w:after="0" w:line="240" w:lineRule="auto"/>
+      </w:pPr>
+      <w:r>
+        <w:separator/>
+      </w:r>
+    </w:p>
+  </w:endnote>
+  <w:endnote w:type="continuationSeparator" w:id="0">
+    <w:p>
+      <w:pPr>
+        <w:spacing w:after="0" w:line="240" w:lineRule="auto"/>
+      </w:pPr>
+      <w:r>
+        <w:continuationSeparator/>
+      </w:r>
+    </w:p>
+  </w:endnote>
+</w:endnotes>
+</file>
+
+<file path=word/footnotes.xml><?xml version="1.0" encoding="utf-8"?>
+<w:footnotes xmlns:wpc="http://schemas.microsoft.com/office/word/2010/wordprocessingCanvas" xmlns:mo="http://schemas.microsoft.com/office/mac/office/2008/main" xmlns:mc="http://schemas.openxmlformats.org/markup-compatibility/2006" xmlns:mv="urn:schemas-microsoft-com:mac:vml" xmlns:o="urn:schemas-microsoft-com:office:office" xmlns:r="http://schemas.openxmlformats.org/officeDocument/2006/relationships" xmlns:m="http://schemas.openxmlformats.org/officeDocument/2006/math" xmlns:v="urn:schemas-microsoft-com:vml" xmlns:wp14="http://schemas.microsoft.com/office/word/2010/wordprocessingDrawing" xmlns:wp="http://schemas.openxmlformats.org/drawingml/2006/wordprocessingDrawing" xmlns:w10="urn:schemas-microsoft-com:office:word" xmlns:w="http://schemas.openxmlformats.org/wordprocessingml/2006/main" xmlns:w14="http://schemas.microsoft.com/office/word/2010/wordml" xmlns:wpg="http://schemas.microsoft.com/office/word/2010/wordprocessingGroup" xmlns:wpi="http://schemas.microsoft.com/office/word/2010/wordprocessingInk" xmlns:wne="http://schemas.microsoft.com/office/word/2006/wordml" xmlns:wps="http://schemas.microsoft.com/office/word/2010/wordprocessingShape" mc:Ignorable="w14 wp14">
+  <w:footnote w:type="separator" w:id="-1">
+    <w:p>
+      <w:pPr>
+        <w:spacing w:after="0" w:line="240" w:lineRule="auto"/>
+      </w:pPr>
+      <w:r>
+        <w:separator/>
+      </w:r>
+    </w:p>
+  </w:footnote>
+  <w:footnote w:type="continuationSeparator" w:id="0">
+    <w:p>
+      <w:pPr>
+        <w:spacing w:after="0" w:line="240" w:lineRule="auto"/>
+      </w:pPr>
+      <w:r>
+        <w:continuationSeparator/>
+      </w:r>
+    </w:p>
+  </w:footnote>
+</w:footnotes>
+</file>
+
 <file path=word/numbering.xml><?xml version="1.0" encoding="utf-8"?>
 <w:numbering xmlns:wpc="http://schemas.microsoft.com/office/word/2010/wordprocessingCanvas" xmlns:mo="http://schemas.microsoft.com/office/mac/office/2008/main" xmlns:mc="http://schemas.openxmlformats.org/markup-compatibility/2006" xmlns:mv="urn:schemas-microsoft-com:mac:vml" xmlns:o="urn:schemas-microsoft-com:office:office" xmlns:r="http://schemas.openxmlformats.org/officeDocument/2006/relationships" xmlns:m="http://schemas.openxmlformats.org/officeDocument/2006/math" xmlns:v="urn:schemas-microsoft-com:vml" xmlns:wp14="http://schemas.microsoft.com/office/word/2010/wordprocessingDrawing" xmlns:wp="http://schemas.openxmlformats.org/drawingml/2006/wordprocessingDrawing" xmlns:w10="urn:schemas-microsoft-com:office:word" xmlns:w="http://schemas.openxmlformats.org/wordprocessingml/2006/main" xmlns:w14="http://schemas.microsoft.com/office/word/2010/wordml" xmlns:wpg="http://schemas.microsoft.com/office/word/2010/wordprocessingGroup" xmlns:wpi="http://schemas.microsoft.com/office/word/2010/wordprocessingInk" xmlns:wne="http://schemas.microsoft.com/office/word/2006/wordml" xmlns:wps="http://schemas.microsoft.com/office/word/2010/wordprocessingShape" mc:Ignorable="w14 wp14">
   <w:abstractNum w:abstractNumId="0">
+    <w:nsid w:val="0C024D86"/>
+    <w:multiLevelType w:val="hybridMultilevel"/>
+    <w:tmpl w:val="C5D86992"/>
+    <w:lvl w:ilvl="0" w:tplc="04090001">
+      <w:start w:val="1"/>
+      <w:numFmt w:val="bullet"/>
+      <w:lvlText w:val=""/>
+      <w:lvlJc w:val="left"/>
+      <w:pPr>
+        <w:ind w:left="720" w:hanging="360"/>
+      </w:pPr>
+      <w:rPr>
+        <w:rFonts w:ascii="Symbol" w:hAnsi="Symbol" w:hint="default"/>
+      </w:rPr>
+    </w:lvl>
+    <w:lvl w:ilvl="1" w:tplc="04090003">
+      <w:start w:val="1"/>
+      <w:numFmt w:val="bullet"/>
+      <w:lvlText w:val="o"/>
+      <w:lvlJc w:val="left"/>
+      <w:pPr>
+        <w:ind w:left="1440" w:hanging="360"/>
+      </w:pPr>
+      <w:rPr>
+        <w:rFonts w:ascii="Courier New" w:hAnsi="Courier New" w:hint="default"/>
+      </w:rPr>
+    </w:lvl>
+    <w:lvl w:ilvl="2" w:tplc="04090005" w:tentative="1">
+      <w:start w:val="1"/>
+      <w:numFmt w:val="bullet"/>
+      <w:lvlText w:val=""/>
+      <w:lvlJc w:val="left"/>
+      <w:pPr>
+        <w:ind w:left="2160" w:hanging="360"/>
+      </w:pPr>
+      <w:rPr>
+        <w:rFonts w:ascii="Wingdings" w:hAnsi="Wingdings" w:hint="default"/>
+      </w:rPr>
+    </w:lvl>
+    <w:lvl w:ilvl="3" w:tplc="04090001" w:tentative="1">
+      <w:start w:val="1"/>
+      <w:numFmt w:val="bullet"/>
+      <w:lvlText w:val=""/>
+      <w:lvlJc w:val="left"/>
+      <w:pPr>
+        <w:ind w:left="2880" w:hanging="360"/>
+      </w:pPr>
+      <w:rPr>
+        <w:rFonts w:ascii="Symbol" w:hAnsi="Symbol" w:hint="default"/>
+      </w:rPr>
+    </w:lvl>
+    <w:lvl w:ilvl="4" w:tplc="04090003" w:tentative="1">
+      <w:start w:val="1"/>
+      <w:numFmt w:val="bullet"/>
+      <w:lvlText w:val="o"/>
+      <w:lvlJc w:val="left"/>
+      <w:pPr>
+        <w:ind w:left="3600" w:hanging="360"/>
+      </w:pPr>
+      <w:rPr>
+        <w:rFonts w:ascii="Courier New" w:hAnsi="Courier New" w:hint="default"/>
+      </w:rPr>
+    </w:lvl>
+    <w:lvl w:ilvl="5" w:tplc="04090005" w:tentative="1">
+      <w:start w:val="1"/>
+      <w:numFmt w:val="bullet"/>
+      <w:lvlText w:val=""/>
+      <w:lvlJc w:val="left"/>
+      <w:pPr>
+        <w:ind w:left="4320" w:hanging="360"/>
+      </w:pPr>
+      <w:rPr>
+        <w:rFonts w:ascii="Wingdings" w:hAnsi="Wingdings" w:hint="default"/>
+      </w:rPr>
+    </w:lvl>
+    <w:lvl w:ilvl="6" w:tplc="04090001" w:tentative="1">
+      <w:start w:val="1"/>
+      <w:numFmt w:val="bullet"/>
+      <w:lvlText w:val=""/>
+      <w:lvlJc w:val="left"/>
+      <w:pPr>
+        <w:ind w:left="5040" w:hanging="360"/>
+      </w:pPr>
+      <w:rPr>
+        <w:rFonts w:ascii="Symbol" w:hAnsi="Symbol" w:hint="default"/>
+      </w:rPr>
+    </w:lvl>
+    <w:lvl w:ilvl="7" w:tplc="04090003" w:tentative="1">
+      <w:start w:val="1"/>
+      <w:numFmt w:val="bullet"/>
+      <w:lvlText w:val="o"/>
+      <w:lvlJc w:val="left"/>
+      <w:pPr>
+        <w:ind w:left="5760" w:hanging="360"/>
+      </w:pPr>
+      <w:rPr>
+        <w:rFonts w:ascii="Courier New" w:hAnsi="Courier New" w:hint="default"/>
+      </w:rPr>
+    </w:lvl>
+    <w:lvl w:ilvl="8" w:tplc="04090005" w:tentative="1">
+      <w:start w:val="1"/>
+      <w:numFmt w:val="bullet"/>
+      <w:lvlText w:val=""/>
+      <w:lvlJc w:val="left"/>
+      <w:pPr>
+        <w:ind w:left="6480" w:hanging="360"/>
+      </w:pPr>
+      <w:rPr>
+        <w:rFonts w:ascii="Wingdings" w:hAnsi="Wingdings" w:hint="default"/>
+      </w:rPr>
+    </w:lvl>
+  </w:abstractNum>
+  <w:abstractNum w:abstractNumId="1">
     <w:nsid w:val="155C1EBB"/>
     <w:multiLevelType w:val="multilevel"/>
     <w:tmpl w:val="C15A1C64"/>
@@ -450,7 +750,7 @@
       </w:rPr>
     </w:lvl>
   </w:abstractNum>
-  <w:abstractNum w:abstractNumId="1">
+  <w:abstractNum w:abstractNumId="2">
     <w:nsid w:val="222F10FF"/>
     <w:multiLevelType w:val="multilevel"/>
     <w:tmpl w:val="59F80AD2"/>
@@ -567,7 +867,7 @@
       </w:rPr>
     </w:lvl>
   </w:abstractNum>
-  <w:abstractNum w:abstractNumId="2">
+  <w:abstractNum w:abstractNumId="3">
     <w:nsid w:val="2D485C3F"/>
     <w:multiLevelType w:val="multilevel"/>
     <w:tmpl w:val="0E900554"/>
@@ -701,7 +1001,7 @@
       </w:rPr>
     </w:lvl>
   </w:abstractNum>
-  <w:abstractNum w:abstractNumId="3">
+  <w:abstractNum w:abstractNumId="4">
     <w:nsid w:val="33673A9A"/>
     <w:multiLevelType w:val="multilevel"/>
     <w:tmpl w:val="7C0675A4"/>
@@ -835,7 +1135,7 @@
       </w:rPr>
     </w:lvl>
   </w:abstractNum>
-  <w:abstractNum w:abstractNumId="4">
+  <w:abstractNum w:abstractNumId="5">
     <w:nsid w:val="3BDF086C"/>
     <w:multiLevelType w:val="hybridMultilevel"/>
     <w:tmpl w:val="306C0596"/>
@@ -949,7 +1249,7 @@
       </w:rPr>
     </w:lvl>
   </w:abstractNum>
-  <w:abstractNum w:abstractNumId="5">
+  <w:abstractNum w:abstractNumId="6">
     <w:nsid w:val="4F7740E6"/>
     <w:multiLevelType w:val="multilevel"/>
     <w:tmpl w:val="3AFC2192"/>
@@ -1067,7 +1367,7 @@
       </w:rPr>
     </w:lvl>
   </w:abstractNum>
-  <w:abstractNum w:abstractNumId="6">
+  <w:abstractNum w:abstractNumId="7">
     <w:nsid w:val="57937A46"/>
     <w:multiLevelType w:val="hybridMultilevel"/>
     <w:tmpl w:val="1E94638A"/>
@@ -1207,7 +1507,7 @@
       </w:rPr>
     </w:lvl>
   </w:abstractNum>
-  <w:abstractNum w:abstractNumId="7">
+  <w:abstractNum w:abstractNumId="8">
     <w:nsid w:val="642B0C32"/>
     <w:multiLevelType w:val="multilevel"/>
     <w:tmpl w:val="5A723C5C"/>
@@ -1341,7 +1641,7 @@
       </w:rPr>
     </w:lvl>
   </w:abstractNum>
-  <w:abstractNum w:abstractNumId="8">
+  <w:abstractNum w:abstractNumId="9">
     <w:nsid w:val="6D0D5BAB"/>
     <w:multiLevelType w:val="multilevel"/>
     <w:tmpl w:val="2A1A8956"/>
@@ -1473,7 +1773,7 @@
       </w:rPr>
     </w:lvl>
   </w:abstractNum>
-  <w:abstractNum w:abstractNumId="9">
+  <w:abstractNum w:abstractNumId="10">
     <w:nsid w:val="7007186C"/>
     <w:multiLevelType w:val="multilevel"/>
     <w:tmpl w:val="700C01D4"/>
@@ -1607,7 +1907,7 @@
       </w:rPr>
     </w:lvl>
   </w:abstractNum>
-  <w:abstractNum w:abstractNumId="10">
+  <w:abstractNum w:abstractNumId="11">
     <w:nsid w:val="7A8626E4"/>
     <w:multiLevelType w:val="multilevel"/>
     <w:tmpl w:val="E16689FE"/>
@@ -1751,7 +2051,7 @@
       </w:rPr>
     </w:lvl>
   </w:abstractNum>
-  <w:abstractNum w:abstractNumId="11">
+  <w:abstractNum w:abstractNumId="12">
     <w:nsid w:val="7EE03964"/>
     <w:multiLevelType w:val="multilevel"/>
     <w:tmpl w:val="817ABE0C"/>
@@ -1885,7 +2185,7 @@
       </w:rPr>
     </w:lvl>
   </w:abstractNum>
-  <w:abstractNum w:abstractNumId="12">
+  <w:abstractNum w:abstractNumId="13">
     <w:nsid w:val="7F3A3581"/>
     <w:multiLevelType w:val="multilevel"/>
     <w:tmpl w:val="271A6B66"/>
@@ -2020,37 +2320,37 @@
     </w:lvl>
   </w:abstractNum>
   <w:num w:numId="1">
-    <w:abstractNumId w:val="6"/>
+    <w:abstractNumId w:val="7"/>
   </w:num>
   <w:num w:numId="2">
+    <w:abstractNumId w:val="9"/>
+  </w:num>
+  <w:num w:numId="3">
+    <w:abstractNumId w:val="1"/>
+  </w:num>
+  <w:num w:numId="4">
+    <w:abstractNumId w:val="13"/>
+  </w:num>
+  <w:num w:numId="5">
     <w:abstractNumId w:val="8"/>
   </w:num>
-  <w:num w:numId="3">
-    <w:abstractNumId w:val="0"/>
+  <w:num w:numId="6">
+    <w:abstractNumId w:val="10"/>
   </w:num>
-  <w:num w:numId="4">
+  <w:num w:numId="7">
+    <w:abstractNumId w:val="4"/>
+  </w:num>
+  <w:num w:numId="8">
     <w:abstractNumId w:val="12"/>
   </w:num>
-  <w:num w:numId="5">
-    <w:abstractNumId w:val="7"/>
-  </w:num>
-  <w:num w:numId="6">
-    <w:abstractNumId w:val="9"/>
-  </w:num>
-  <w:num w:numId="7">
+  <w:num w:numId="9">
     <w:abstractNumId w:val="3"/>
   </w:num>
-  <w:num w:numId="8">
+  <w:num w:numId="10">
     <w:abstractNumId w:val="11"/>
   </w:num>
-  <w:num w:numId="9">
-    <w:abstractNumId w:val="2"/>
-  </w:num>
-  <w:num w:numId="10">
-    <w:abstractNumId w:val="10"/>
-  </w:num>
   <w:num w:numId="11">
-    <w:abstractNumId w:val="0"/>
+    <w:abstractNumId w:val="1"/>
     <w:lvlOverride w:ilvl="0">
       <w:startOverride w:val="1"/>
     </w:lvlOverride>
@@ -2080,7 +2380,7 @@
     </w:lvlOverride>
   </w:num>
   <w:num w:numId="12">
-    <w:abstractNumId w:val="10"/>
+    <w:abstractNumId w:val="11"/>
     <w:lvlOverride w:ilvl="0">
       <w:startOverride w:val="1"/>
     </w:lvlOverride>
@@ -2110,7 +2410,7 @@
     </w:lvlOverride>
   </w:num>
   <w:num w:numId="13">
-    <w:abstractNumId w:val="0"/>
+    <w:abstractNumId w:val="1"/>
     <w:lvlOverride w:ilvl="0">
       <w:startOverride w:val="1"/>
     </w:lvlOverride>
@@ -2140,7 +2440,7 @@
     </w:lvlOverride>
   </w:num>
   <w:num w:numId="14">
-    <w:abstractNumId w:val="10"/>
+    <w:abstractNumId w:val="11"/>
     <w:lvlOverride w:ilvl="0">
       <w:startOverride w:val="1"/>
     </w:lvlOverride>
@@ -2170,7 +2470,7 @@
     </w:lvlOverride>
   </w:num>
   <w:num w:numId="15">
-    <w:abstractNumId w:val="0"/>
+    <w:abstractNumId w:val="1"/>
     <w:lvlOverride w:ilvl="0">
       <w:startOverride w:val="1"/>
     </w:lvlOverride>
@@ -2200,7 +2500,7 @@
     </w:lvlOverride>
   </w:num>
   <w:num w:numId="16">
-    <w:abstractNumId w:val="0"/>
+    <w:abstractNumId w:val="1"/>
     <w:lvlOverride w:ilvl="0">
       <w:startOverride w:val="1"/>
     </w:lvlOverride>
@@ -2230,7 +2530,7 @@
     </w:lvlOverride>
   </w:num>
   <w:num w:numId="17">
-    <w:abstractNumId w:val="0"/>
+    <w:abstractNumId w:val="1"/>
     <w:lvlOverride w:ilvl="0">
       <w:startOverride w:val="1"/>
     </w:lvlOverride>
@@ -2260,13 +2560,16 @@
     </w:lvlOverride>
   </w:num>
   <w:num w:numId="18">
+    <w:abstractNumId w:val="6"/>
+  </w:num>
+  <w:num w:numId="19">
+    <w:abstractNumId w:val="2"/>
+  </w:num>
+  <w:num w:numId="20">
     <w:abstractNumId w:val="5"/>
   </w:num>
-  <w:num w:numId="19">
-    <w:abstractNumId w:val="1"/>
-  </w:num>
-  <w:num w:numId="20">
-    <w:abstractNumId w:val="4"/>
+  <w:num w:numId="21">
+    <w:abstractNumId w:val="0"/>
   </w:num>
 </w:numbering>
 </file>
@@ -3389,7 +3692,6 @@
     <w:basedOn w:val="Normal"/>
     <w:link w:val="HeaderChar"/>
     <w:uiPriority w:val="99"/>
-    <w:semiHidden/>
     <w:unhideWhenUsed/>
     <w:rsid w:val="007F0BF8"/>
     <w:pPr>
@@ -3404,7 +3706,6 @@
     <w:basedOn w:val="DefaultParagraphFont"/>
     <w:link w:val="Header"/>
     <w:uiPriority w:val="99"/>
-    <w:semiHidden/>
     <w:rsid w:val="007F0BF8"/>
     <w:rPr>
       <w:rFonts w:eastAsiaTheme="minorEastAsia"/>
@@ -3416,7 +3717,6 @@
     <w:basedOn w:val="Normal"/>
     <w:link w:val="FooterChar"/>
     <w:uiPriority w:val="99"/>
-    <w:semiHidden/>
     <w:unhideWhenUsed/>
     <w:rsid w:val="007F0BF8"/>
     <w:pPr>
@@ -3431,7 +3731,6 @@
     <w:basedOn w:val="DefaultParagraphFont"/>
     <w:link w:val="Footer"/>
     <w:uiPriority w:val="99"/>
-    <w:semiHidden/>
     <w:rsid w:val="007F0BF8"/>
     <w:rPr>
       <w:rFonts w:eastAsiaTheme="minorEastAsia"/>
@@ -3738,6 +4037,17 @@
     <w:rsid w:val="007F0BF8"/>
     <w:pPr>
       <w:ind w:left="2580"/>
+    </w:pPr>
+  </w:style>
+  <w:style w:type="paragraph" w:styleId="ListParagraph">
+    <w:name w:val="List Paragraph"/>
+    <w:basedOn w:val="Normal"/>
+    <w:uiPriority w:val="34"/>
+    <w:qFormat/>
+    <w:rsid w:val="002E2476"/>
+    <w:pPr>
+      <w:ind w:left="720"/>
+      <w:contextualSpacing/>
     </w:pPr>
   </w:style>
 </w:styles>
@@ -4861,7 +5171,6 @@
     <w:basedOn w:val="Normal"/>
     <w:link w:val="HeaderChar"/>
     <w:uiPriority w:val="99"/>
-    <w:semiHidden/>
     <w:unhideWhenUsed/>
     <w:rsid w:val="007F0BF8"/>
     <w:pPr>
@@ -4876,7 +5185,6 @@
     <w:basedOn w:val="DefaultParagraphFont"/>
     <w:link w:val="Header"/>
     <w:uiPriority w:val="99"/>
-    <w:semiHidden/>
     <w:rsid w:val="007F0BF8"/>
     <w:rPr>
       <w:rFonts w:eastAsiaTheme="minorEastAsia"/>
@@ -4888,7 +5196,6 @@
     <w:basedOn w:val="Normal"/>
     <w:link w:val="FooterChar"/>
     <w:uiPriority w:val="99"/>
-    <w:semiHidden/>
     <w:unhideWhenUsed/>
     <w:rsid w:val="007F0BF8"/>
     <w:pPr>
@@ -4903,7 +5210,6 @@
     <w:basedOn w:val="DefaultParagraphFont"/>
     <w:link w:val="Footer"/>
     <w:uiPriority w:val="99"/>
-    <w:semiHidden/>
     <w:rsid w:val="007F0BF8"/>
     <w:rPr>
       <w:rFonts w:eastAsiaTheme="minorEastAsia"/>
@@ -5210,6 +5516,17 @@
     <w:rsid w:val="007F0BF8"/>
     <w:pPr>
       <w:ind w:left="2580"/>
+    </w:pPr>
+  </w:style>
+  <w:style w:type="paragraph" w:styleId="ListParagraph">
+    <w:name w:val="List Paragraph"/>
+    <w:basedOn w:val="Normal"/>
+    <w:uiPriority w:val="34"/>
+    <w:qFormat/>
+    <w:rsid w:val="002E2476"/>
+    <w:pPr>
+      <w:ind w:left="720"/>
+      <w:contextualSpacing/>
     </w:pPr>
   </w:style>
 </w:styles>
@@ -5250,6 +5567,13 @@
 
 <file path=word/glossary/fontTable.xml><?xml version="1.0" encoding="utf-8"?>
 <w:fonts xmlns:mc="http://schemas.openxmlformats.org/markup-compatibility/2006" xmlns:r="http://schemas.openxmlformats.org/officeDocument/2006/relationships" xmlns:w="http://schemas.openxmlformats.org/wordprocessingml/2006/main" xmlns:w14="http://schemas.microsoft.com/office/word/2010/wordml" mc:Ignorable="w14">
+  <w:font w:name="Symbol">
+    <w:panose1 w:val="00000000000000000000"/>
+    <w:charset w:val="02"/>
+    <w:family w:val="auto"/>
+    <w:pitch w:val="variable"/>
+    <w:sig w:usb0="00000000" w:usb1="10000000" w:usb2="00000000" w:usb3="00000000" w:csb0="80000000" w:csb1="00000000"/>
+  </w:font>
   <w:font w:name="Times New Roman">
     <w:panose1 w:val="02020603050405020304"/>
     <w:charset w:val="00"/>
@@ -5257,8 +5581,15 @@
     <w:pitch w:val="variable"/>
     <w:sig w:usb0="E0002AFF" w:usb1="C0007841" w:usb2="00000009" w:usb3="00000000" w:csb0="000001FF" w:csb1="00000000"/>
   </w:font>
-  <w:font w:name="Symbol">
-    <w:panose1 w:val="00000000000000000000"/>
+  <w:font w:name="Courier New">
+    <w:panose1 w:val="02070309020205020404"/>
+    <w:charset w:val="00"/>
+    <w:family w:val="auto"/>
+    <w:pitch w:val="variable"/>
+    <w:sig w:usb0="E0002AFF" w:usb1="C0007843" w:usb2="00000009" w:usb3="00000000" w:csb0="000001FF" w:csb1="00000000"/>
+  </w:font>
+  <w:font w:name="Wingdings">
+    <w:panose1 w:val="05000000000000000000"/>
     <w:charset w:val="02"/>
     <w:family w:val="auto"/>
     <w:pitch w:val="variable"/>
@@ -5271,20 +5602,6 @@
     <w:pitch w:val="variable"/>
     <w:sig w:usb0="A10006FF" w:usb1="4000205B" w:usb2="00000010" w:usb3="00000000" w:csb0="0000019F" w:csb1="00000000"/>
   </w:font>
-  <w:font w:name="Wingdings">
-    <w:panose1 w:val="05000000000000000000"/>
-    <w:charset w:val="02"/>
-    <w:family w:val="auto"/>
-    <w:pitch w:val="variable"/>
-    <w:sig w:usb0="00000000" w:usb1="10000000" w:usb2="00000000" w:usb3="00000000" w:csb0="80000000" w:csb1="00000000"/>
-  </w:font>
-  <w:font w:name="Courier New">
-    <w:panose1 w:val="02070309020205020404"/>
-    <w:charset w:val="00"/>
-    <w:family w:val="auto"/>
-    <w:pitch w:val="variable"/>
-    <w:sig w:usb0="E0002AFF" w:usb1="C0007843" w:usb2="00000009" w:usb3="00000000" w:csb0="000001FF" w:csb1="00000000"/>
-  </w:font>
   <w:font w:name="Calibri">
     <w:panose1 w:val="020F0502020204030204"/>
     <w:charset w:val="00"/>
@@ -5296,7 +5613,7 @@
     <w:charset w:val="4E"/>
     <w:family w:val="auto"/>
     <w:pitch w:val="variable"/>
-    <w:sig w:usb0="E00002FF" w:usb1="6AC7FDFB" w:usb2="00000012" w:usb3="00000000" w:csb0="0002009F" w:csb1="00000000"/>
+    <w:sig w:usb0="00000001" w:usb1="08070000" w:usb2="00000010" w:usb3="00000000" w:csb0="00020000" w:csb1="00000000"/>
   </w:font>
   <w:font w:name="Cambria">
     <w:panose1 w:val="02040503050406030204"/>
@@ -5309,7 +5626,7 @@
     <w:charset w:val="4E"/>
     <w:family w:val="auto"/>
     <w:pitch w:val="variable"/>
-    <w:sig w:usb0="E00002FF" w:usb1="6AC7FDFB" w:usb2="00000012" w:usb3="00000000" w:csb0="0002009F" w:csb1="00000000"/>
+    <w:sig w:usb0="00000001" w:usb1="08070000" w:usb2="00000010" w:usb3="00000000" w:csb0="00020000" w:csb1="00000000"/>
   </w:font>
   <w:font w:name="Franklin Gothic Condensed">
     <w:panose1 w:val="00000000000000000000"/>
@@ -5335,10 +5652,12 @@
   </w:font>
   <w:font w:name="Batang">
     <w:altName w:val="바탕"/>
+    <w:panose1 w:val="00000000000000000000"/>
     <w:charset w:val="81"/>
-    <w:family w:val="roman"/>
-    <w:pitch w:val="variable"/>
-    <w:sig w:usb0="B00002AF" w:usb1="69D77CFB" w:usb2="00000030" w:usb3="00000000" w:csb0="0008009F" w:csb1="00000000"/>
+    <w:family w:val="auto"/>
+    <w:notTrueType/>
+    <w:pitch w:val="fixed"/>
+    <w:sig w:usb0="00000001" w:usb1="09060000" w:usb2="00000010" w:usb3="00000000" w:csb0="00080000" w:csb1="00000000"/>
   </w:font>
   <w:font w:name="Tahoma">
     <w:panose1 w:val="020B0604030504040204"/>
@@ -5365,6 +5684,7 @@
   <w:rsids>
     <w:rsidRoot w:val="00933F5A"/>
     <w:rsid w:val="001A791A"/>
+    <w:rsid w:val="007638B1"/>
     <w:rsid w:val="00933F5A"/>
     <w:rsid w:val="00C76ABA"/>
   </w:rsids>

</xml_diff>